<commit_message>
Updated docx figure numbers
</commit_message>
<xml_diff>
--- a/AERO_402/IPR_Final.docx
+++ b/AERO_402/IPR_Final.docx
@@ -1,6 +1,6 @@
 
 <file path=word/document.xml><?xml version="1.0" encoding="utf-8"?>
-<w:document xmlns:wpc="http://schemas.microsoft.com/office/word/2010/wordprocessingCanvas" xmlns:cx="http://schemas.microsoft.com/office/drawing/2014/chartex" xmlns:cx1="http://schemas.microsoft.com/office/drawing/2015/9/8/chartex" xmlns:cx2="http://schemas.microsoft.com/office/drawing/2015/10/21/chartex" xmlns:cx3="http://schemas.microsoft.com/office/drawing/2016/5/9/chartex" xmlns:cx4="http://schemas.microsoft.com/office/drawing/2016/5/10/chartex" xmlns:cx5="http://schemas.microsoft.com/office/drawing/2016/5/11/chartex" xmlns:cx6="http://schemas.microsoft.com/office/drawing/2016/5/12/chartex" xmlns:cx7="http://schemas.microsoft.com/office/drawing/2016/5/13/chartex" xmlns:cx8="http://schemas.microsoft.com/office/drawing/2016/5/14/chartex" xmlns:mc="http://schemas.openxmlformats.org/markup-compatibility/2006" xmlns:aink="http://schemas.microsoft.com/office/drawing/2016/ink" xmlns:am3d="http://schemas.microsoft.com/office/drawing/2017/model3d" xmlns:o="urn:schemas-microsoft-com:office:office" xmlns:oel="http://schemas.microsoft.com/office/2019/extlst" xmlns:r="http://schemas.openxmlformats.org/officeDocument/2006/relationships" xmlns:m="http://schemas.openxmlformats.org/officeDocument/2006/math" xmlns:v="urn:schemas-microsoft-com:vml" xmlns:wp14="http://schemas.microsoft.com/office/word/2010/wordprocessingDrawing" xmlns:wp="http://schemas.openxmlformats.org/drawingml/2006/wordprocessingDrawing" xmlns:w10="urn:schemas-microsoft-com:office:word" xmlns:w="http://schemas.openxmlformats.org/wordprocessingml/2006/main" xmlns:w14="http://schemas.microsoft.com/office/word/2010/wordml" xmlns:w15="http://schemas.microsoft.com/office/word/2012/wordml" xmlns:w16cex="http://schemas.microsoft.com/office/word/2018/wordml/cex" xmlns:w16cid="http://schemas.microsoft.com/office/word/2016/wordml/cid" xmlns:w16="http://schemas.microsoft.com/office/word/2018/wordml" xmlns:w16du="http://schemas.microsoft.com/office/word/2023/wordml/word16du" xmlns:w16sdtdh="http://schemas.microsoft.com/office/word/2020/wordml/sdtdatahash" xmlns:w16se="http://schemas.microsoft.com/office/word/2015/wordml/symex" xmlns:wpg="http://schemas.microsoft.com/office/word/2010/wordprocessingGroup" xmlns:wpi="http://schemas.microsoft.com/office/word/2010/wordprocessingInk" xmlns:wne="http://schemas.microsoft.com/office/word/2006/wordml" xmlns:wps="http://schemas.microsoft.com/office/word/2010/wordprocessingShape" mc:Ignorable="w14 w15 w16se w16cid w16 w16cex w16sdtdh w16du wp14">
+<w:document xmlns:wpc="http://schemas.microsoft.com/office/word/2010/wordprocessingCanvas" xmlns:cx="http://schemas.microsoft.com/office/drawing/2014/chartex" xmlns:cx1="http://schemas.microsoft.com/office/drawing/2015/9/8/chartex" xmlns:cx2="http://schemas.microsoft.com/office/drawing/2015/10/21/chartex" xmlns:cx3="http://schemas.microsoft.com/office/drawing/2016/5/9/chartex" xmlns:cx4="http://schemas.microsoft.com/office/drawing/2016/5/10/chartex" xmlns:cx5="http://schemas.microsoft.com/office/drawing/2016/5/11/chartex" xmlns:cx6="http://schemas.microsoft.com/office/drawing/2016/5/12/chartex" xmlns:cx7="http://schemas.microsoft.com/office/drawing/2016/5/13/chartex" xmlns:cx8="http://schemas.microsoft.com/office/drawing/2016/5/14/chartex" xmlns:mc="http://schemas.openxmlformats.org/markup-compatibility/2006" xmlns:aink="http://schemas.microsoft.com/office/drawing/2016/ink" xmlns:am3d="http://schemas.microsoft.com/office/drawing/2017/model3d" xmlns:o="urn:schemas-microsoft-com:office:office" xmlns:r="http://schemas.openxmlformats.org/officeDocument/2006/relationships" xmlns:m="http://schemas.openxmlformats.org/officeDocument/2006/math" xmlns:v="urn:schemas-microsoft-com:vml" xmlns:wp14="http://schemas.microsoft.com/office/word/2010/wordprocessingDrawing" xmlns:wp="http://schemas.openxmlformats.org/drawingml/2006/wordprocessingDrawing" xmlns:w10="urn:schemas-microsoft-com:office:word" xmlns:w="http://schemas.openxmlformats.org/wordprocessingml/2006/main" xmlns:w14="http://schemas.microsoft.com/office/word/2010/wordml" xmlns:w15="http://schemas.microsoft.com/office/word/2012/wordml" xmlns:w16cex="http://schemas.microsoft.com/office/word/2018/wordml/cex" xmlns:w16cid="http://schemas.microsoft.com/office/word/2016/wordml/cid" xmlns:w16="http://schemas.microsoft.com/office/word/2018/wordml" xmlns:w16sdtdh="http://schemas.microsoft.com/office/word/2020/wordml/sdtdatahash" xmlns:w16se="http://schemas.microsoft.com/office/word/2015/wordml/symex" xmlns:wpg="http://schemas.microsoft.com/office/word/2010/wordprocessingGroup" xmlns:wpi="http://schemas.microsoft.com/office/word/2010/wordprocessingInk" xmlns:wne="http://schemas.microsoft.com/office/word/2006/wordml" xmlns:wps="http://schemas.microsoft.com/office/word/2010/wordprocessingShape" mc:Ignorable="w14 w15 w16se w16cid w16 w16cex w16sdtdh wp14">
   <w:body>
     <w:p>
       <w:pPr>
@@ -122,14 +122,27 @@
       <w:r>
         <w:t xml:space="preserve">Figure </w:t>
       </w:r>
-      <w:fldSimple w:instr=" SEQ Figure \* ARABIC ">
-        <w:r>
-          <w:rPr>
-            <w:noProof/>
-          </w:rPr>
-          <w:t>1</w:t>
-        </w:r>
-      </w:fldSimple>
+      <w:r>
+        <w:fldChar w:fldCharType="begin"/>
+      </w:r>
+      <w:r>
+        <w:instrText xml:space="preserve"> SEQ Figure \* ARABIC </w:instrText>
+      </w:r>
+      <w:r>
+        <w:fldChar w:fldCharType="separate"/>
+      </w:r>
+      <w:r>
+        <w:rPr>
+          <w:noProof/>
+        </w:rPr>
+        <w:t>1</w:t>
+      </w:r>
+      <w:r>
+        <w:rPr>
+          <w:noProof/>
+        </w:rPr>
+        <w:fldChar w:fldCharType="end"/>
+      </w:r>
       <w:r>
         <w:t>. FOV Diagram</w:t>
       </w:r>
@@ -208,14 +221,27 @@
       <w:r>
         <w:t xml:space="preserve">Figure </w:t>
       </w:r>
-      <w:fldSimple w:instr=" SEQ Figure \* ARABIC ">
-        <w:r>
-          <w:rPr>
-            <w:noProof/>
-          </w:rPr>
-          <w:t>2</w:t>
-        </w:r>
-      </w:fldSimple>
+      <w:r>
+        <w:fldChar w:fldCharType="begin"/>
+      </w:r>
+      <w:r>
+        <w:instrText xml:space="preserve"> SEQ Figure \* ARABIC </w:instrText>
+      </w:r>
+      <w:r>
+        <w:fldChar w:fldCharType="separate"/>
+      </w:r>
+      <w:r>
+        <w:rPr>
+          <w:noProof/>
+        </w:rPr>
+        <w:t>2</w:t>
+      </w:r>
+      <w:r>
+        <w:rPr>
+          <w:noProof/>
+        </w:rPr>
+        <w:fldChar w:fldCharType="end"/>
+      </w:r>
       <w:r>
         <w:t>. Principal Angle Example</w:t>
       </w:r>
@@ -225,15 +251,7 @@
         <w:keepNext/>
       </w:pPr>
       <w:r>
-        <w:t xml:space="preserve">Additionally, another key problem arose from the high computation cost associated with planning satellite target observations for the constellation optimizer. The complexity of scheduling observations for </w:t>
-      </w:r>
-      <w:proofErr w:type="gramStart"/>
-      <w:r>
-        <w:t>a large number of</w:t>
-      </w:r>
-      <w:proofErr w:type="gramEnd"/>
-      <w:r>
-        <w:t xml:space="preserve"> ground targets, especially when considering the various access intervals and angle bins (324 total), led to significantly prolonged computation times. As the number of targets increased, the planning process became more resource-intensive, requiring extensive time and computational power to generate feasible observation schedules. This inefficiency limited the scalability of the system, particularly in real-time scenarios where rapid adjustments to the satellite constellation's schedule were essential for optimizing coverage. The high computational cost also became a bottleneck when working with high-demand target scenarios, making it difficult to process multiple target requests efficiently within a reasonable time frame.</w:t>
+        <w:t>Additionally, another key problem arose from the high computation cost associated with planning satellite target observations for the constellation optimizer. The complexity of scheduling observations for a large number of ground targets, especially when considering the various access intervals and angle bins (324 total), led to significantly prolonged computation times. As the number of targets increased, the planning process became more resource-intensive, requiring extensive time and computational power to generate feasible observation schedules. This inefficiency limited the scalability of the system, particularly in real-time scenarios where rapid adjustments to the satellite constellation's schedule were essential for optimizing coverage. The high computational cost also became a bottleneck when working with high-demand target scenarios, making it difficult to process multiple target requests efficiently within a reasonable time frame.</w:t>
       </w:r>
       <w:r>
         <w:br w:type="page"/>
@@ -433,24 +451,14 @@
       <w:r>
         <w:t xml:space="preserve">Figure </w:t>
       </w:r>
-      <w:r>
-        <w:fldChar w:fldCharType="begin"/>
-      </w:r>
-      <w:r>
-        <w:instrText xml:space="preserve"> SEQ Figure \* ARABIC </w:instrText>
-      </w:r>
-      <w:r>
-        <w:fldChar w:fldCharType="separate"/>
-      </w:r>
-      <w:r>
-        <w:rPr>
-          <w:noProof/>
-        </w:rPr>
-        <w:t>3</w:t>
-      </w:r>
-      <w:r>
-        <w:fldChar w:fldCharType="end"/>
-      </w:r>
+      <w:fldSimple w:instr=" SEQ Figure \* ARABIC ">
+        <w:r>
+          <w:rPr>
+            <w:noProof/>
+          </w:rPr>
+          <w:t>3</w:t>
+        </w:r>
+      </w:fldSimple>
       <w:r>
         <w:t>. Planning Flow Chart</w:t>
       </w:r>
@@ -614,14 +622,27 @@
       <w:r>
         <w:t xml:space="preserve">Figure </w:t>
       </w:r>
-      <w:fldSimple w:instr=" SEQ Figure \* ARABIC ">
-        <w:r>
-          <w:rPr>
-            <w:noProof/>
-          </w:rPr>
-          <w:t>4</w:t>
-        </w:r>
-      </w:fldSimple>
+      <w:r>
+        <w:fldChar w:fldCharType="begin"/>
+      </w:r>
+      <w:r>
+        <w:instrText xml:space="preserve"> SEQ Figure \* ARABIC </w:instrText>
+      </w:r>
+      <w:r>
+        <w:fldChar w:fldCharType="separate"/>
+      </w:r>
+      <w:r>
+        <w:rPr>
+          <w:noProof/>
+        </w:rPr>
+        <w:t>4</w:t>
+      </w:r>
+      <w:r>
+        <w:rPr>
+          <w:noProof/>
+        </w:rPr>
+        <w:fldChar w:fldCharType="end"/>
+      </w:r>
       <w:r>
         <w:t xml:space="preserve">. </w:t>
       </w:r>
@@ -748,7 +769,14 @@
           <w:b/>
           <w:bCs/>
         </w:rPr>
-        <w:t>Figure 4</w:t>
+        <w:t xml:space="preserve">Figure </w:t>
+      </w:r>
+      <w:r>
+        <w:rPr>
+          <w:b/>
+          <w:bCs/>
+        </w:rPr>
+        <w:t>5</w:t>
       </w:r>
       <w:r>
         <w:t xml:space="preserve"> illustrates this interval subdivision.</w:t>
@@ -807,14 +835,27 @@
       <w:r>
         <w:t xml:space="preserve">Figure </w:t>
       </w:r>
-      <w:fldSimple w:instr=" SEQ Figure \* ARABIC ">
-        <w:r>
-          <w:rPr>
-            <w:noProof/>
-          </w:rPr>
-          <w:t>5</w:t>
-        </w:r>
-      </w:fldSimple>
+      <w:r>
+        <w:fldChar w:fldCharType="begin"/>
+      </w:r>
+      <w:r>
+        <w:instrText xml:space="preserve"> SEQ Figure \* ARABIC </w:instrText>
+      </w:r>
+      <w:r>
+        <w:fldChar w:fldCharType="separate"/>
+      </w:r>
+      <w:r>
+        <w:rPr>
+          <w:noProof/>
+        </w:rPr>
+        <w:t>5</w:t>
+      </w:r>
+      <w:r>
+        <w:rPr>
+          <w:noProof/>
+        </w:rPr>
+        <w:fldChar w:fldCharType="end"/>
+      </w:r>
       <w:r>
         <w:t xml:space="preserve">. </w:t>
       </w:r>
@@ -862,7 +903,14 @@
           <w:b/>
           <w:bCs/>
         </w:rPr>
-        <w:t>Figure 5</w:t>
+        <w:t xml:space="preserve">Figure </w:t>
+      </w:r>
+      <w:r>
+        <w:rPr>
+          <w:b/>
+          <w:bCs/>
+        </w:rPr>
+        <w:t>6</w:t>
       </w:r>
       <w:r>
         <w:t>.</w:t>
@@ -922,14 +970,27 @@
       <w:r>
         <w:t xml:space="preserve">Figure </w:t>
       </w:r>
-      <w:fldSimple w:instr=" SEQ Figure \* ARABIC ">
-        <w:r>
-          <w:rPr>
-            <w:noProof/>
-          </w:rPr>
-          <w:t>6</w:t>
-        </w:r>
-      </w:fldSimple>
+      <w:r>
+        <w:fldChar w:fldCharType="begin"/>
+      </w:r>
+      <w:r>
+        <w:instrText xml:space="preserve"> SEQ Figure \* ARABIC </w:instrText>
+      </w:r>
+      <w:r>
+        <w:fldChar w:fldCharType="separate"/>
+      </w:r>
+      <w:r>
+        <w:rPr>
+          <w:noProof/>
+        </w:rPr>
+        <w:t>6</w:t>
+      </w:r>
+      <w:r>
+        <w:rPr>
+          <w:noProof/>
+        </w:rPr>
+        <w:fldChar w:fldCharType="end"/>
+      </w:r>
       <w:r>
         <w:t>. Planning Algorithm Comparison</w:t>
       </w:r>
@@ -950,7 +1011,7 @@
 </file>
 
 <file path=word/styles.xml><?xml version="1.0" encoding="utf-8"?>
-<w:styles xmlns:mc="http://schemas.openxmlformats.org/markup-compatibility/2006" xmlns:r="http://schemas.openxmlformats.org/officeDocument/2006/relationships" xmlns:w="http://schemas.openxmlformats.org/wordprocessingml/2006/main" xmlns:w14="http://schemas.microsoft.com/office/word/2010/wordml" xmlns:w15="http://schemas.microsoft.com/office/word/2012/wordml" xmlns:w16cex="http://schemas.microsoft.com/office/word/2018/wordml/cex" xmlns:w16cid="http://schemas.microsoft.com/office/word/2016/wordml/cid" xmlns:w16="http://schemas.microsoft.com/office/word/2018/wordml" xmlns:w16du="http://schemas.microsoft.com/office/word/2023/wordml/word16du" xmlns:w16sdtdh="http://schemas.microsoft.com/office/word/2020/wordml/sdtdatahash" xmlns:w16se="http://schemas.microsoft.com/office/word/2015/wordml/symex" mc:Ignorable="w14 w15 w16se w16cid w16 w16cex w16sdtdh w16du">
+<w:styles xmlns:mc="http://schemas.openxmlformats.org/markup-compatibility/2006" xmlns:r="http://schemas.openxmlformats.org/officeDocument/2006/relationships" xmlns:w="http://schemas.openxmlformats.org/wordprocessingml/2006/main" xmlns:w14="http://schemas.microsoft.com/office/word/2010/wordml" xmlns:w15="http://schemas.microsoft.com/office/word/2012/wordml" xmlns:w16cex="http://schemas.microsoft.com/office/word/2018/wordml/cex" xmlns:w16cid="http://schemas.microsoft.com/office/word/2016/wordml/cid" xmlns:w16="http://schemas.microsoft.com/office/word/2018/wordml" xmlns:w16sdtdh="http://schemas.microsoft.com/office/word/2020/wordml/sdtdatahash" xmlns:w16se="http://schemas.microsoft.com/office/word/2015/wordml/symex" mc:Ignorable="w14 w15 w16se w16cid w16 w16cex w16sdtdh">
   <w:docDefaults>
     <w:rPrDefault>
       <w:rPr>

</xml_diff>